<commit_message>
Updated the instructions document and the GraphData and SmartGlove scenes
</commit_message>
<xml_diff>
--- a/Instructions.docx
+++ b/Instructions.docx
@@ -3,8 +3,1779 @@
 <w:document xmlns:wpc="http://schemas.microsoft.com/office/word/2010/wordprocessingCanvas" xmlns:cx="http://schemas.microsoft.com/office/drawing/2014/chartex" xmlns:cx1="http://schemas.microsoft.com/office/drawing/2015/9/8/chartex" xmlns:cx2="http://schemas.microsoft.com/office/drawing/2015/10/21/chartex" xmlns:cx3="http://schemas.microsoft.com/office/drawing/2016/5/9/chartex" xmlns:cx4="http://schemas.microsoft.com/office/drawing/2016/5/10/chartex" xmlns:cx5="http://schemas.microsoft.com/office/drawing/2016/5/11/chartex" xmlns:cx6="http://schemas.microsoft.com/office/drawing/2016/5/12/chartex" xmlns:cx7="http://schemas.microsoft.com/office/drawing/2016/5/13/chartex" xmlns:cx8="http://schemas.microsoft.com/office/drawing/2016/5/14/chartex" xmlns:mc="http://schemas.openxmlformats.org/markup-compatibility/2006" xmlns:aink="http://schemas.microsoft.com/office/drawing/2016/ink" xmlns:am3d="http://schemas.microsoft.com/office/drawing/2017/model3d" xmlns:o="urn:schemas-microsoft-com:office:office" xmlns:r="http://schemas.openxmlformats.org/officeDocument/2006/relationships" xmlns:m="http://schemas.openxmlformats.org/officeDocument/2006/math" xmlns:v="urn:schemas-microsoft-com:vml" xmlns:wp14="http://schemas.microsoft.com/office/word/2010/wordprocessingDrawing" xmlns:wp="http://schemas.openxmlformats.org/drawingml/2006/wordprocessingDrawing" xmlns:w10="urn:schemas-microsoft-com:office:word" xmlns:w="http://schemas.openxmlformats.org/wordprocessingml/2006/main" xmlns:w14="http://schemas.microsoft.com/office/word/2010/wordml" xmlns:w15="http://schemas.microsoft.com/office/word/2012/wordml" xmlns:w16cid="http://schemas.microsoft.com/office/word/2016/wordml/cid" xmlns:w16se="http://schemas.microsoft.com/office/word/2015/wordml/symex" xmlns:wpg="http://schemas.microsoft.com/office/word/2010/wordprocessingGroup" xmlns:wpi="http://schemas.microsoft.com/office/word/2010/wordprocessingInk" xmlns:wne="http://schemas.microsoft.com/office/word/2006/wordml" xmlns:wps="http://schemas.microsoft.com/office/word/2010/wordprocessingShape" mc:Ignorable="w14 w15 w16se w16cid wp14">
   <w:body>
     <w:p>
+      <w:r>
+        <w:t xml:space="preserve">Locate the </w:t>
+      </w:r>
+      <w:proofErr w:type="spellStart"/>
+      <w:r>
+        <w:t>SMARTGlove</w:t>
+      </w:r>
+      <w:proofErr w:type="spellEnd"/>
+      <w:r>
+        <w:t xml:space="preserve"> folder</w:t>
+      </w:r>
+    </w:p>
+    <w:p>
+      <w:pPr>
+        <w:pStyle w:val="ListParagraph"/>
+        <w:numPr>
+          <w:ilvl w:val="0"/>
+          <w:numId w:val="0"/>
+        </w:numPr>
+        <w:ind w:left="720"/>
+      </w:pPr>
+      <w:r>
+        <w:rPr>
+          <w:noProof/>
+        </w:rPr>
+        <mc:AlternateContent>
+          <mc:Choice Requires="wps">
+            <w:drawing>
+              <wp:anchor distT="0" distB="0" distL="114300" distR="114300" simplePos="0" relativeHeight="251659264" behindDoc="0" locked="0" layoutInCell="1" allowOverlap="1" wp14:anchorId="09B28168" wp14:editId="4A23B05C">
+                <wp:simplePos x="0" y="0"/>
+                <wp:positionH relativeFrom="column">
+                  <wp:posOffset>581025</wp:posOffset>
+                </wp:positionH>
+                <wp:positionV relativeFrom="paragraph">
+                  <wp:posOffset>320675</wp:posOffset>
+                </wp:positionV>
+                <wp:extent cx="4238625" cy="247650"/>
+                <wp:effectExtent l="19050" t="19050" r="28575" b="19050"/>
+                <wp:wrapNone/>
+                <wp:docPr id="2" name="Rectangle 2"/>
+                <wp:cNvGraphicFramePr/>
+                <a:graphic xmlns:a="http://schemas.openxmlformats.org/drawingml/2006/main">
+                  <a:graphicData uri="http://schemas.microsoft.com/office/word/2010/wordprocessingShape">
+                    <wps:wsp>
+                      <wps:cNvSpPr/>
+                      <wps:spPr>
+                        <a:xfrm>
+                          <a:off x="0" y="0"/>
+                          <a:ext cx="4238625" cy="247650"/>
+                        </a:xfrm>
+                        <a:prstGeom prst="rect">
+                          <a:avLst/>
+                        </a:prstGeom>
+                        <a:noFill/>
+                        <a:ln w="28575">
+                          <a:solidFill>
+                            <a:srgbClr val="FF0000"/>
+                          </a:solidFill>
+                        </a:ln>
+                      </wps:spPr>
+                      <wps:style>
+                        <a:lnRef idx="2">
+                          <a:schemeClr val="accent1">
+                            <a:shade val="50000"/>
+                          </a:schemeClr>
+                        </a:lnRef>
+                        <a:fillRef idx="1">
+                          <a:schemeClr val="accent1"/>
+                        </a:fillRef>
+                        <a:effectRef idx="0">
+                          <a:schemeClr val="accent1"/>
+                        </a:effectRef>
+                        <a:fontRef idx="minor">
+                          <a:schemeClr val="lt1"/>
+                        </a:fontRef>
+                      </wps:style>
+                      <wps:bodyPr rot="0" spcFirstLastPara="0" vertOverflow="overflow" horzOverflow="overflow" vert="horz" wrap="square" lIns="91440" tIns="45720" rIns="91440" bIns="45720" numCol="1" spcCol="0" rtlCol="0" fromWordArt="0" anchor="ctr" anchorCtr="0" forceAA="0" compatLnSpc="1">
+                        <a:prstTxWarp prst="textNoShape">
+                          <a:avLst/>
+                        </a:prstTxWarp>
+                        <a:noAutofit/>
+                      </wps:bodyPr>
+                    </wps:wsp>
+                  </a:graphicData>
+                </a:graphic>
+                <wp14:sizeRelH relativeFrom="margin">
+                  <wp14:pctWidth>0</wp14:pctWidth>
+                </wp14:sizeRelH>
+                <wp14:sizeRelV relativeFrom="margin">
+                  <wp14:pctHeight>0</wp14:pctHeight>
+                </wp14:sizeRelV>
+              </wp:anchor>
+            </w:drawing>
+          </mc:Choice>
+          <mc:Fallback>
+            <w:pict>
+              <v:rect w14:anchorId="46B5FEB4" id="Rectangle 2" o:spid="_x0000_s1026" style="position:absolute;margin-left:45.75pt;margin-top:25.25pt;width:333.75pt;height:19.5pt;z-index:251659264;visibility:visible;mso-wrap-style:square;mso-width-percent:0;mso-height-percent:0;mso-wrap-distance-left:9pt;mso-wrap-distance-top:0;mso-wrap-distance-right:9pt;mso-wrap-distance-bottom:0;mso-position-horizontal:absolute;mso-position-horizontal-relative:text;mso-position-vertical:absolute;mso-position-vertical-relative:text;mso-width-percent:0;mso-height-percent:0;mso-width-relative:margin;mso-height-relative:margin;v-text-anchor:middle" o:gfxdata="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" filled="f" strokecolor="red" strokeweight="2.25pt"/>
+            </w:pict>
+          </mc:Fallback>
+        </mc:AlternateContent>
+      </w:r>
+      <w:r>
+        <w:rPr>
+          <w:noProof/>
+        </w:rPr>
+        <w:drawing>
+          <wp:inline distT="0" distB="0" distL="0" distR="0" wp14:anchorId="7B05BAD5" wp14:editId="25DD7D95">
+            <wp:extent cx="5657850" cy="1381125"/>
+            <wp:effectExtent l="0" t="0" r="0" b="9525"/>
+            <wp:docPr id="1" name="Picture 1"/>
+            <wp:cNvGraphicFramePr>
+              <a:graphicFrameLocks xmlns:a="http://schemas.openxmlformats.org/drawingml/2006/main" noChangeAspect="1"/>
+            </wp:cNvGraphicFramePr>
+            <a:graphic xmlns:a="http://schemas.openxmlformats.org/drawingml/2006/main">
+              <a:graphicData uri="http://schemas.openxmlformats.org/drawingml/2006/picture">
+                <pic:pic xmlns:pic="http://schemas.openxmlformats.org/drawingml/2006/picture">
+                  <pic:nvPicPr>
+                    <pic:cNvPr id="1" name=""/>
+                    <pic:cNvPicPr/>
+                  </pic:nvPicPr>
+                  <pic:blipFill>
+                    <a:blip r:embed="rId5"/>
+                    <a:stretch>
+                      <a:fillRect/>
+                    </a:stretch>
+                  </pic:blipFill>
+                  <pic:spPr>
+                    <a:xfrm>
+                      <a:off x="0" y="0"/>
+                      <a:ext cx="5657850" cy="1381125"/>
+                    </a:xfrm>
+                    <a:prstGeom prst="rect">
+                      <a:avLst/>
+                    </a:prstGeom>
+                  </pic:spPr>
+                </pic:pic>
+              </a:graphicData>
+            </a:graphic>
+          </wp:inline>
+        </w:drawing>
+      </w:r>
+    </w:p>
+    <w:p>
+      <w:r>
+        <w:t>Navigate to the</w:t>
+      </w:r>
+      <w:r>
+        <w:t xml:space="preserve"> </w:t>
+      </w:r>
+      <w:proofErr w:type="spellStart"/>
+      <w:r>
+        <w:t>SmartGlove.unity</w:t>
+      </w:r>
+      <w:proofErr w:type="spellEnd"/>
+      <w:r>
+        <w:t xml:space="preserve"> file by opening</w:t>
+      </w:r>
+      <w:r>
+        <w:t xml:space="preserve"> </w:t>
+      </w:r>
+      <w:proofErr w:type="spellStart"/>
+      <w:r>
+        <w:t>SMARTGlove</w:t>
+      </w:r>
+      <w:proofErr w:type="spellEnd"/>
+      <w:r>
+        <w:t xml:space="preserve"> -&gt; Assets -&gt; Scenes -&gt; </w:t>
+      </w:r>
+      <w:proofErr w:type="spellStart"/>
+      <w:r>
+        <w:t>SmartGlove.unity</w:t>
+      </w:r>
+      <w:proofErr w:type="spellEnd"/>
+      <w:r>
+        <w:t xml:space="preserve"> </w:t>
+      </w:r>
+    </w:p>
+    <w:p>
+      <w:pPr>
+        <w:pStyle w:val="ListParagraph"/>
+        <w:numPr>
+          <w:ilvl w:val="0"/>
+          <w:numId w:val="0"/>
+        </w:numPr>
+        <w:ind w:left="720"/>
+        <w:rPr>
+          <w:noProof/>
+        </w:rPr>
+      </w:pPr>
+      <w:r>
+        <w:rPr>
+          <w:noProof/>
+        </w:rPr>
+        <mc:AlternateContent>
+          <mc:Choice Requires="wps">
+            <w:drawing>
+              <wp:anchor distT="0" distB="0" distL="114300" distR="114300" simplePos="0" relativeHeight="251663360" behindDoc="0" locked="0" layoutInCell="1" allowOverlap="1" wp14:anchorId="604BF7BA" wp14:editId="345A5046">
+                <wp:simplePos x="0" y="0"/>
+                <wp:positionH relativeFrom="column">
+                  <wp:posOffset>2333625</wp:posOffset>
+                </wp:positionH>
+                <wp:positionV relativeFrom="paragraph">
+                  <wp:posOffset>43815</wp:posOffset>
+                </wp:positionV>
+                <wp:extent cx="638175" cy="219075"/>
+                <wp:effectExtent l="19050" t="19050" r="28575" b="28575"/>
+                <wp:wrapNone/>
+                <wp:docPr id="7" name="Rectangle 7"/>
+                <wp:cNvGraphicFramePr/>
+                <a:graphic xmlns:a="http://schemas.openxmlformats.org/drawingml/2006/main">
+                  <a:graphicData uri="http://schemas.microsoft.com/office/word/2010/wordprocessingShape">
+                    <wps:wsp>
+                      <wps:cNvSpPr/>
+                      <wps:spPr>
+                        <a:xfrm>
+                          <a:off x="0" y="0"/>
+                          <a:ext cx="638175" cy="219075"/>
+                        </a:xfrm>
+                        <a:prstGeom prst="rect">
+                          <a:avLst/>
+                        </a:prstGeom>
+                        <a:noFill/>
+                        <a:ln w="28575">
+                          <a:solidFill>
+                            <a:srgbClr val="FF0000"/>
+                          </a:solidFill>
+                        </a:ln>
+                      </wps:spPr>
+                      <wps:style>
+                        <a:lnRef idx="2">
+                          <a:schemeClr val="accent1">
+                            <a:shade val="50000"/>
+                          </a:schemeClr>
+                        </a:lnRef>
+                        <a:fillRef idx="1">
+                          <a:schemeClr val="accent1"/>
+                        </a:fillRef>
+                        <a:effectRef idx="0">
+                          <a:schemeClr val="accent1"/>
+                        </a:effectRef>
+                        <a:fontRef idx="minor">
+                          <a:schemeClr val="lt1"/>
+                        </a:fontRef>
+                      </wps:style>
+                      <wps:bodyPr rot="0" spcFirstLastPara="0" vertOverflow="overflow" horzOverflow="overflow" vert="horz" wrap="square" lIns="91440" tIns="45720" rIns="91440" bIns="45720" numCol="1" spcCol="0" rtlCol="0" fromWordArt="0" anchor="ctr" anchorCtr="0" forceAA="0" compatLnSpc="1">
+                        <a:prstTxWarp prst="textNoShape">
+                          <a:avLst/>
+                        </a:prstTxWarp>
+                        <a:noAutofit/>
+                      </wps:bodyPr>
+                    </wps:wsp>
+                  </a:graphicData>
+                </a:graphic>
+                <wp14:sizeRelH relativeFrom="margin">
+                  <wp14:pctWidth>0</wp14:pctWidth>
+                </wp14:sizeRelH>
+                <wp14:sizeRelV relativeFrom="margin">
+                  <wp14:pctHeight>0</wp14:pctHeight>
+                </wp14:sizeRelV>
+              </wp:anchor>
+            </w:drawing>
+          </mc:Choice>
+          <mc:Fallback>
+            <w:pict>
+              <v:rect w14:anchorId="41DAF6BC" id="Rectangle 7" o:spid="_x0000_s1026" style="position:absolute;margin-left:183.75pt;margin-top:3.45pt;width:50.25pt;height:17.25pt;z-index:251663360;visibility:visible;mso-wrap-style:square;mso-width-percent:0;mso-height-percent:0;mso-wrap-distance-left:9pt;mso-wrap-distance-top:0;mso-wrap-distance-right:9pt;mso-wrap-distance-bottom:0;mso-position-horizontal:absolute;mso-position-horizontal-relative:text;mso-position-vertical:absolute;mso-position-vertical-relative:text;mso-width-percent:0;mso-height-percent:0;mso-width-relative:margin;mso-height-relative:margin;v-text-anchor:middle" o:gfxdata="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" filled="f" strokecolor="red" strokeweight="2.25pt"/>
+            </w:pict>
+          </mc:Fallback>
+        </mc:AlternateContent>
+      </w:r>
+      <w:r>
+        <w:rPr>
+          <w:noProof/>
+        </w:rPr>
+        <mc:AlternateContent>
+          <mc:Choice Requires="wps">
+            <w:drawing>
+              <wp:anchor distT="0" distB="0" distL="114300" distR="114300" simplePos="0" relativeHeight="251661312" behindDoc="0" locked="0" layoutInCell="1" allowOverlap="1" wp14:anchorId="3882A69B" wp14:editId="50BA61CF">
+                <wp:simplePos x="0" y="0"/>
+                <wp:positionH relativeFrom="column">
+                  <wp:posOffset>628650</wp:posOffset>
+                </wp:positionH>
+                <wp:positionV relativeFrom="paragraph">
+                  <wp:posOffset>15240</wp:posOffset>
+                </wp:positionV>
+                <wp:extent cx="590550" cy="190500"/>
+                <wp:effectExtent l="19050" t="19050" r="19050" b="19050"/>
+                <wp:wrapNone/>
+                <wp:docPr id="6" name="Rectangle 6"/>
+                <wp:cNvGraphicFramePr/>
+                <a:graphic xmlns:a="http://schemas.openxmlformats.org/drawingml/2006/main">
+                  <a:graphicData uri="http://schemas.microsoft.com/office/word/2010/wordprocessingShape">
+                    <wps:wsp>
+                      <wps:cNvSpPr/>
+                      <wps:spPr>
+                        <a:xfrm>
+                          <a:off x="0" y="0"/>
+                          <a:ext cx="590550" cy="190500"/>
+                        </a:xfrm>
+                        <a:prstGeom prst="rect">
+                          <a:avLst/>
+                        </a:prstGeom>
+                        <a:noFill/>
+                        <a:ln w="28575">
+                          <a:solidFill>
+                            <a:srgbClr val="FF0000"/>
+                          </a:solidFill>
+                        </a:ln>
+                      </wps:spPr>
+                      <wps:style>
+                        <a:lnRef idx="2">
+                          <a:schemeClr val="accent1">
+                            <a:shade val="50000"/>
+                          </a:schemeClr>
+                        </a:lnRef>
+                        <a:fillRef idx="1">
+                          <a:schemeClr val="accent1"/>
+                        </a:fillRef>
+                        <a:effectRef idx="0">
+                          <a:schemeClr val="accent1"/>
+                        </a:effectRef>
+                        <a:fontRef idx="minor">
+                          <a:schemeClr val="lt1"/>
+                        </a:fontRef>
+                      </wps:style>
+                      <wps:bodyPr rot="0" spcFirstLastPara="0" vertOverflow="overflow" horzOverflow="overflow" vert="horz" wrap="square" lIns="91440" tIns="45720" rIns="91440" bIns="45720" numCol="1" spcCol="0" rtlCol="0" fromWordArt="0" anchor="ctr" anchorCtr="0" forceAA="0" compatLnSpc="1">
+                        <a:prstTxWarp prst="textNoShape">
+                          <a:avLst/>
+                        </a:prstTxWarp>
+                        <a:noAutofit/>
+                      </wps:bodyPr>
+                    </wps:wsp>
+                  </a:graphicData>
+                </a:graphic>
+                <wp14:sizeRelH relativeFrom="margin">
+                  <wp14:pctWidth>0</wp14:pctWidth>
+                </wp14:sizeRelH>
+                <wp14:sizeRelV relativeFrom="margin">
+                  <wp14:pctHeight>0</wp14:pctHeight>
+                </wp14:sizeRelV>
+              </wp:anchor>
+            </w:drawing>
+          </mc:Choice>
+          <mc:Fallback>
+            <w:pict>
+              <v:rect w14:anchorId="4F89EB2F" id="Rectangle 6" o:spid="_x0000_s1026" style="position:absolute;margin-left:49.5pt;margin-top:1.2pt;width:46.5pt;height:15pt;z-index:251661312;visibility:visible;mso-wrap-style:square;mso-width-percent:0;mso-height-percent:0;mso-wrap-distance-left:9pt;mso-wrap-distance-top:0;mso-wrap-distance-right:9pt;mso-wrap-distance-bottom:0;mso-position-horizontal:absolute;mso-position-horizontal-relative:text;mso-position-vertical:absolute;mso-position-vertical-relative:text;mso-width-percent:0;mso-height-percent:0;mso-width-relative:margin;mso-height-relative:margin;v-text-anchor:middle" o:gfxdata="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" filled="f" strokecolor="red" strokeweight="2.25pt"/>
+            </w:pict>
+          </mc:Fallback>
+        </mc:AlternateContent>
+      </w:r>
+      <w:r>
+        <w:rPr>
+          <w:noProof/>
+        </w:rPr>
+        <mc:AlternateContent>
+          <mc:Choice Requires="wps">
+            <w:drawing>
+              <wp:anchor distT="0" distB="0" distL="114300" distR="114300" simplePos="0" relativeHeight="251669504" behindDoc="0" locked="0" layoutInCell="1" allowOverlap="1" wp14:anchorId="32B2880F" wp14:editId="579104F7">
+                <wp:simplePos x="0" y="0"/>
+                <wp:positionH relativeFrom="column">
+                  <wp:posOffset>3914775</wp:posOffset>
+                </wp:positionH>
+                <wp:positionV relativeFrom="paragraph">
+                  <wp:posOffset>862965</wp:posOffset>
+                </wp:positionV>
+                <wp:extent cx="1133475" cy="228600"/>
+                <wp:effectExtent l="19050" t="19050" r="28575" b="19050"/>
+                <wp:wrapNone/>
+                <wp:docPr id="11" name="Rectangle 11"/>
+                <wp:cNvGraphicFramePr/>
+                <a:graphic xmlns:a="http://schemas.openxmlformats.org/drawingml/2006/main">
+                  <a:graphicData uri="http://schemas.microsoft.com/office/word/2010/wordprocessingShape">
+                    <wps:wsp>
+                      <wps:cNvSpPr/>
+                      <wps:spPr>
+                        <a:xfrm>
+                          <a:off x="0" y="0"/>
+                          <a:ext cx="1133475" cy="228600"/>
+                        </a:xfrm>
+                        <a:prstGeom prst="rect">
+                          <a:avLst/>
+                        </a:prstGeom>
+                        <a:noFill/>
+                        <a:ln w="28575">
+                          <a:solidFill>
+                            <a:srgbClr val="FF0000"/>
+                          </a:solidFill>
+                        </a:ln>
+                      </wps:spPr>
+                      <wps:style>
+                        <a:lnRef idx="2">
+                          <a:schemeClr val="accent1">
+                            <a:shade val="50000"/>
+                          </a:schemeClr>
+                        </a:lnRef>
+                        <a:fillRef idx="1">
+                          <a:schemeClr val="accent1"/>
+                        </a:fillRef>
+                        <a:effectRef idx="0">
+                          <a:schemeClr val="accent1"/>
+                        </a:effectRef>
+                        <a:fontRef idx="minor">
+                          <a:schemeClr val="lt1"/>
+                        </a:fontRef>
+                      </wps:style>
+                      <wps:bodyPr rot="0" spcFirstLastPara="0" vertOverflow="overflow" horzOverflow="overflow" vert="horz" wrap="square" lIns="91440" tIns="45720" rIns="91440" bIns="45720" numCol="1" spcCol="0" rtlCol="0" fromWordArt="0" anchor="ctr" anchorCtr="0" forceAA="0" compatLnSpc="1">
+                        <a:prstTxWarp prst="textNoShape">
+                          <a:avLst/>
+                        </a:prstTxWarp>
+                        <a:noAutofit/>
+                      </wps:bodyPr>
+                    </wps:wsp>
+                  </a:graphicData>
+                </a:graphic>
+                <wp14:sizeRelH relativeFrom="margin">
+                  <wp14:pctWidth>0</wp14:pctWidth>
+                </wp14:sizeRelH>
+                <wp14:sizeRelV relativeFrom="margin">
+                  <wp14:pctHeight>0</wp14:pctHeight>
+                </wp14:sizeRelV>
+              </wp:anchor>
+            </w:drawing>
+          </mc:Choice>
+          <mc:Fallback>
+            <w:pict>
+              <v:rect w14:anchorId="7C384DA4" id="Rectangle 11" o:spid="_x0000_s1026" style="position:absolute;margin-left:308.25pt;margin-top:67.95pt;width:89.25pt;height:18pt;z-index:251669504;visibility:visible;mso-wrap-style:square;mso-width-percent:0;mso-height-percent:0;mso-wrap-distance-left:9pt;mso-wrap-distance-top:0;mso-wrap-distance-right:9pt;mso-wrap-distance-bottom:0;mso-position-horizontal:absolute;mso-position-horizontal-relative:text;mso-position-vertical:absolute;mso-position-vertical-relative:text;mso-width-percent:0;mso-height-percent:0;mso-width-relative:margin;mso-height-relative:margin;v-text-anchor:middle" o:gfxdata="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" filled="f" strokecolor="red" strokeweight="2.25pt"/>
+            </w:pict>
+          </mc:Fallback>
+        </mc:AlternateContent>
+      </w:r>
+      <w:r>
+        <w:rPr>
+          <w:noProof/>
+        </w:rPr>
+        <w:drawing>
+          <wp:anchor distT="0" distB="0" distL="114300" distR="114300" simplePos="0" relativeHeight="251667456" behindDoc="1" locked="0" layoutInCell="1" allowOverlap="1" wp14:anchorId="7DF5AA44" wp14:editId="4FEA3F53">
+            <wp:simplePos x="0" y="0"/>
+            <wp:positionH relativeFrom="column">
+              <wp:posOffset>3895725</wp:posOffset>
+            </wp:positionH>
+            <wp:positionV relativeFrom="paragraph">
+              <wp:posOffset>424815</wp:posOffset>
+            </wp:positionV>
+            <wp:extent cx="1476375" cy="990600"/>
+            <wp:effectExtent l="0" t="0" r="9525" b="0"/>
+            <wp:wrapNone/>
+            <wp:docPr id="10" name="Picture 10"/>
+            <wp:cNvGraphicFramePr>
+              <a:graphicFrameLocks xmlns:a="http://schemas.openxmlformats.org/drawingml/2006/main" noChangeAspect="1"/>
+            </wp:cNvGraphicFramePr>
+            <a:graphic xmlns:a="http://schemas.openxmlformats.org/drawingml/2006/main">
+              <a:graphicData uri="http://schemas.openxmlformats.org/drawingml/2006/picture">
+                <pic:pic xmlns:pic="http://schemas.openxmlformats.org/drawingml/2006/picture">
+                  <pic:nvPicPr>
+                    <pic:cNvPr id="1" name=""/>
+                    <pic:cNvPicPr/>
+                  </pic:nvPicPr>
+                  <pic:blipFill>
+                    <a:blip r:embed="rId6">
+                      <a:extLst>
+                        <a:ext uri="{28A0092B-C50C-407E-A947-70E740481C1C}">
+                          <a14:useLocalDpi xmlns:a14="http://schemas.microsoft.com/office/drawing/2010/main" val="0"/>
+                        </a:ext>
+                      </a:extLst>
+                    </a:blip>
+                    <a:stretch>
+                      <a:fillRect/>
+                    </a:stretch>
+                  </pic:blipFill>
+                  <pic:spPr>
+                    <a:xfrm>
+                      <a:off x="0" y="0"/>
+                      <a:ext cx="1476375" cy="990600"/>
+                    </a:xfrm>
+                    <a:prstGeom prst="rect">
+                      <a:avLst/>
+                    </a:prstGeom>
+                  </pic:spPr>
+                </pic:pic>
+              </a:graphicData>
+            </a:graphic>
+          </wp:anchor>
+        </w:drawing>
+      </w:r>
+      <w:r>
+        <w:rPr>
+          <w:noProof/>
+        </w:rPr>
+        <mc:AlternateContent>
+          <mc:Choice Requires="wps">
+            <w:drawing>
+              <wp:anchor distT="0" distB="0" distL="114300" distR="114300" simplePos="0" relativeHeight="251666432" behindDoc="0" locked="0" layoutInCell="1" allowOverlap="1" wp14:anchorId="22B37F23" wp14:editId="12151FBE">
+                <wp:simplePos x="0" y="0"/>
+                <wp:positionH relativeFrom="column">
+                  <wp:posOffset>3295650</wp:posOffset>
+                </wp:positionH>
+                <wp:positionV relativeFrom="paragraph">
+                  <wp:posOffset>729615</wp:posOffset>
+                </wp:positionV>
+                <wp:extent cx="514350" cy="276225"/>
+                <wp:effectExtent l="0" t="19050" r="38100" b="47625"/>
+                <wp:wrapNone/>
+                <wp:docPr id="9" name="Arrow: Right 9"/>
+                <wp:cNvGraphicFramePr/>
+                <a:graphic xmlns:a="http://schemas.openxmlformats.org/drawingml/2006/main">
+                  <a:graphicData uri="http://schemas.microsoft.com/office/word/2010/wordprocessingShape">
+                    <wps:wsp>
+                      <wps:cNvSpPr/>
+                      <wps:spPr>
+                        <a:xfrm>
+                          <a:off x="0" y="0"/>
+                          <a:ext cx="514350" cy="276225"/>
+                        </a:xfrm>
+                        <a:prstGeom prst="rightArrow">
+                          <a:avLst/>
+                        </a:prstGeom>
+                      </wps:spPr>
+                      <wps:style>
+                        <a:lnRef idx="2">
+                          <a:schemeClr val="accent1">
+                            <a:shade val="50000"/>
+                          </a:schemeClr>
+                        </a:lnRef>
+                        <a:fillRef idx="1">
+                          <a:schemeClr val="accent1"/>
+                        </a:fillRef>
+                        <a:effectRef idx="0">
+                          <a:schemeClr val="accent1"/>
+                        </a:effectRef>
+                        <a:fontRef idx="minor">
+                          <a:schemeClr val="lt1"/>
+                        </a:fontRef>
+                      </wps:style>
+                      <wps:bodyPr rot="0" spcFirstLastPara="0" vertOverflow="overflow" horzOverflow="overflow" vert="horz" wrap="square" lIns="91440" tIns="45720" rIns="91440" bIns="45720" numCol="1" spcCol="0" rtlCol="0" fromWordArt="0" anchor="ctr" anchorCtr="0" forceAA="0" compatLnSpc="1">
+                        <a:prstTxWarp prst="textNoShape">
+                          <a:avLst/>
+                        </a:prstTxWarp>
+                        <a:noAutofit/>
+                      </wps:bodyPr>
+                    </wps:wsp>
+                  </a:graphicData>
+                </a:graphic>
+              </wp:anchor>
+            </w:drawing>
+          </mc:Choice>
+          <mc:Fallback>
+            <w:pict>
+              <v:shapetype w14:anchorId="38F27408" id="_x0000_t13" coordsize="21600,21600" o:spt="13" adj="16200,5400" path="m@0,l@0@1,0@1,0@2@0@2@0,21600,21600,10800xe">
+                <v:stroke joinstyle="miter"/>
+                <v:formulas>
+                  <v:f eqn="val #0"/>
+                  <v:f eqn="val #1"/>
+                  <v:f eqn="sum height 0 #1"/>
+                  <v:f eqn="sum 10800 0 #1"/>
+                  <v:f eqn="sum width 0 #0"/>
+                  <v:f eqn="prod @4 @3 10800"/>
+                  <v:f eqn="sum width 0 @5"/>
+                </v:formulas>
+                <v:path o:connecttype="custom" o:connectlocs="@0,0;0,10800;@0,21600;21600,10800" o:connectangles="270,180,90,0" textboxrect="0,@1,@6,@2"/>
+                <v:handles>
+                  <v:h position="#0,#1" xrange="0,21600" yrange="0,10800"/>
+                </v:handles>
+              </v:shapetype>
+              <v:shape id="Arrow: Right 9" o:spid="_x0000_s1026" type="#_x0000_t13" style="position:absolute;margin-left:259.5pt;margin-top:57.45pt;width:40.5pt;height:21.75pt;z-index:251666432;visibility:visible;mso-wrap-style:square;mso-wrap-distance-left:9pt;mso-wrap-distance-top:0;mso-wrap-distance-right:9pt;mso-wrap-distance-bottom:0;mso-position-horizontal:absolute;mso-position-horizontal-relative:text;mso-position-vertical:absolute;mso-position-vertical-relative:text;v-text-anchor:middle" o:gfxdata="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" adj="15800" fillcolor="#4472c4 [3204]" strokecolor="#1f3763 [1604]" strokeweight="1pt"/>
+            </w:pict>
+          </mc:Fallback>
+        </mc:AlternateContent>
+      </w:r>
+      <w:r>
+        <w:rPr>
+          <w:noProof/>
+        </w:rPr>
+        <mc:AlternateContent>
+          <mc:Choice Requires="wps">
+            <w:drawing>
+              <wp:anchor distT="0" distB="0" distL="114300" distR="114300" simplePos="0" relativeHeight="251664384" behindDoc="0" locked="0" layoutInCell="1" allowOverlap="1" wp14:anchorId="40C8CFF5" wp14:editId="5FBD74A9">
+                <wp:simplePos x="0" y="0"/>
+                <wp:positionH relativeFrom="column">
+                  <wp:posOffset>1800225</wp:posOffset>
+                </wp:positionH>
+                <wp:positionV relativeFrom="paragraph">
+                  <wp:posOffset>758190</wp:posOffset>
+                </wp:positionV>
+                <wp:extent cx="514350" cy="276225"/>
+                <wp:effectExtent l="0" t="19050" r="38100" b="47625"/>
+                <wp:wrapNone/>
+                <wp:docPr id="8" name="Arrow: Right 8"/>
+                <wp:cNvGraphicFramePr/>
+                <a:graphic xmlns:a="http://schemas.openxmlformats.org/drawingml/2006/main">
+                  <a:graphicData uri="http://schemas.microsoft.com/office/word/2010/wordprocessingShape">
+                    <wps:wsp>
+                      <wps:cNvSpPr/>
+                      <wps:spPr>
+                        <a:xfrm>
+                          <a:off x="0" y="0"/>
+                          <a:ext cx="514350" cy="276225"/>
+                        </a:xfrm>
+                        <a:prstGeom prst="rightArrow">
+                          <a:avLst/>
+                        </a:prstGeom>
+                      </wps:spPr>
+                      <wps:style>
+                        <a:lnRef idx="2">
+                          <a:schemeClr val="accent1">
+                            <a:shade val="50000"/>
+                          </a:schemeClr>
+                        </a:lnRef>
+                        <a:fillRef idx="1">
+                          <a:schemeClr val="accent1"/>
+                        </a:fillRef>
+                        <a:effectRef idx="0">
+                          <a:schemeClr val="accent1"/>
+                        </a:effectRef>
+                        <a:fontRef idx="minor">
+                          <a:schemeClr val="lt1"/>
+                        </a:fontRef>
+                      </wps:style>
+                      <wps:bodyPr rot="0" spcFirstLastPara="0" vertOverflow="overflow" horzOverflow="overflow" vert="horz" wrap="square" lIns="91440" tIns="45720" rIns="91440" bIns="45720" numCol="1" spcCol="0" rtlCol="0" fromWordArt="0" anchor="ctr" anchorCtr="0" forceAA="0" compatLnSpc="1">
+                        <a:prstTxWarp prst="textNoShape">
+                          <a:avLst/>
+                        </a:prstTxWarp>
+                        <a:noAutofit/>
+                      </wps:bodyPr>
+                    </wps:wsp>
+                  </a:graphicData>
+                </a:graphic>
+              </wp:anchor>
+            </w:drawing>
+          </mc:Choice>
+          <mc:Fallback>
+            <w:pict>
+              <v:shape w14:anchorId="26F22F23" id="Arrow: Right 8" o:spid="_x0000_s1026" type="#_x0000_t13" style="position:absolute;margin-left:141.75pt;margin-top:59.7pt;width:40.5pt;height:21.75pt;z-index:251664384;visibility:visible;mso-wrap-style:square;mso-wrap-distance-left:9pt;mso-wrap-distance-top:0;mso-wrap-distance-right:9pt;mso-wrap-distance-bottom:0;mso-position-horizontal:absolute;mso-position-horizontal-relative:text;mso-position-vertical:absolute;mso-position-vertical-relative:text;v-text-anchor:middle" o:gfxdata="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" adj="15800" fillcolor="#4472c4 [3204]" strokecolor="#1f3763 [1604]" strokeweight="1pt"/>
+            </w:pict>
+          </mc:Fallback>
+        </mc:AlternateContent>
+      </w:r>
+      <w:r>
+        <w:rPr>
+          <w:noProof/>
+        </w:rPr>
+        <w:drawing>
+          <wp:inline distT="0" distB="0" distL="0" distR="0" wp14:anchorId="4E66C742" wp14:editId="57F72031">
+            <wp:extent cx="1390650" cy="2085975"/>
+            <wp:effectExtent l="0" t="0" r="0" b="9525"/>
+            <wp:docPr id="3" name="Picture 3"/>
+            <wp:cNvGraphicFramePr>
+              <a:graphicFrameLocks xmlns:a="http://schemas.openxmlformats.org/drawingml/2006/main" noChangeAspect="1"/>
+            </wp:cNvGraphicFramePr>
+            <a:graphic xmlns:a="http://schemas.openxmlformats.org/drawingml/2006/main">
+              <a:graphicData uri="http://schemas.openxmlformats.org/drawingml/2006/picture">
+                <pic:pic xmlns:pic="http://schemas.openxmlformats.org/drawingml/2006/picture">
+                  <pic:nvPicPr>
+                    <pic:cNvPr id="1" name=""/>
+                    <pic:cNvPicPr/>
+                  </pic:nvPicPr>
+                  <pic:blipFill>
+                    <a:blip r:embed="rId7"/>
+                    <a:stretch>
+                      <a:fillRect/>
+                    </a:stretch>
+                  </pic:blipFill>
+                  <pic:spPr>
+                    <a:xfrm>
+                      <a:off x="0" y="0"/>
+                      <a:ext cx="1390650" cy="2085975"/>
+                    </a:xfrm>
+                    <a:prstGeom prst="rect">
+                      <a:avLst/>
+                    </a:prstGeom>
+                  </pic:spPr>
+                </pic:pic>
+              </a:graphicData>
+            </a:graphic>
+          </wp:inline>
+        </w:drawing>
+      </w:r>
+      <w:r>
+        <w:rPr>
+          <w:noProof/>
+        </w:rPr>
+        <w:t xml:space="preserve"> </w:t>
+      </w:r>
+      <w:r>
+        <w:rPr>
+          <w:noProof/>
+        </w:rPr>
+        <w:t xml:space="preserve">             </w:t>
+      </w:r>
+      <w:r>
+        <w:rPr>
+          <w:noProof/>
+        </w:rPr>
+        <w:drawing>
+          <wp:inline distT="0" distB="0" distL="0" distR="0" wp14:anchorId="2EF7D435" wp14:editId="7494C041">
+            <wp:extent cx="1200150" cy="2095500"/>
+            <wp:effectExtent l="0" t="0" r="0" b="0"/>
+            <wp:docPr id="5" name="Picture 5"/>
+            <wp:cNvGraphicFramePr>
+              <a:graphicFrameLocks xmlns:a="http://schemas.openxmlformats.org/drawingml/2006/main" noChangeAspect="1"/>
+            </wp:cNvGraphicFramePr>
+            <a:graphic xmlns:a="http://schemas.openxmlformats.org/drawingml/2006/main">
+              <a:graphicData uri="http://schemas.openxmlformats.org/drawingml/2006/picture">
+                <pic:pic xmlns:pic="http://schemas.openxmlformats.org/drawingml/2006/picture">
+                  <pic:nvPicPr>
+                    <pic:cNvPr id="1" name=""/>
+                    <pic:cNvPicPr/>
+                  </pic:nvPicPr>
+                  <pic:blipFill>
+                    <a:blip r:embed="rId8"/>
+                    <a:stretch>
+                      <a:fillRect/>
+                    </a:stretch>
+                  </pic:blipFill>
+                  <pic:spPr>
+                    <a:xfrm>
+                      <a:off x="0" y="0"/>
+                      <a:ext cx="1200150" cy="2095500"/>
+                    </a:xfrm>
+                    <a:prstGeom prst="rect">
+                      <a:avLst/>
+                    </a:prstGeom>
+                  </pic:spPr>
+                </pic:pic>
+              </a:graphicData>
+            </a:graphic>
+          </wp:inline>
+        </w:drawing>
+      </w:r>
+      <w:r>
+        <w:rPr>
+          <w:noProof/>
+        </w:rPr>
+        <w:t xml:space="preserve">               </w:t>
+      </w:r>
+    </w:p>
+    <w:p>
+      <w:r>
+        <w:t xml:space="preserve">Open </w:t>
+      </w:r>
+      <w:proofErr w:type="spellStart"/>
+      <w:r>
+        <w:t>SmartGlove.unity</w:t>
+      </w:r>
+      <w:proofErr w:type="spellEnd"/>
+      <w:r>
+        <w:t xml:space="preserve"> by double clicking on the file. A unity loading screen should popup.</w:t>
+      </w:r>
+    </w:p>
+    <w:p>
+      <w:pPr>
+        <w:pStyle w:val="ListParagraph"/>
+        <w:numPr>
+          <w:ilvl w:val="0"/>
+          <w:numId w:val="0"/>
+        </w:numPr>
+        <w:ind w:left="720"/>
+      </w:pPr>
+      <w:r>
+        <w:rPr>
+          <w:noProof/>
+        </w:rPr>
+        <w:drawing>
+          <wp:inline distT="0" distB="0" distL="0" distR="0" wp14:anchorId="2CA19F4F" wp14:editId="658D9DF7">
+            <wp:extent cx="4514850" cy="2978067"/>
+            <wp:effectExtent l="0" t="0" r="0" b="0"/>
+            <wp:docPr id="12" name="Picture 12"/>
+            <wp:cNvGraphicFramePr>
+              <a:graphicFrameLocks xmlns:a="http://schemas.openxmlformats.org/drawingml/2006/main" noChangeAspect="1"/>
+            </wp:cNvGraphicFramePr>
+            <a:graphic xmlns:a="http://schemas.openxmlformats.org/drawingml/2006/main">
+              <a:graphicData uri="http://schemas.openxmlformats.org/drawingml/2006/picture">
+                <pic:pic xmlns:pic="http://schemas.openxmlformats.org/drawingml/2006/picture">
+                  <pic:nvPicPr>
+                    <pic:cNvPr id="1" name=""/>
+                    <pic:cNvPicPr/>
+                  </pic:nvPicPr>
+                  <pic:blipFill>
+                    <a:blip r:embed="rId9"/>
+                    <a:stretch>
+                      <a:fillRect/>
+                    </a:stretch>
+                  </pic:blipFill>
+                  <pic:spPr>
+                    <a:xfrm>
+                      <a:off x="0" y="0"/>
+                      <a:ext cx="4577084" cy="3019118"/>
+                    </a:xfrm>
+                    <a:prstGeom prst="rect">
+                      <a:avLst/>
+                    </a:prstGeom>
+                  </pic:spPr>
+                </pic:pic>
+              </a:graphicData>
+            </a:graphic>
+          </wp:inline>
+        </w:drawing>
+      </w:r>
+    </w:p>
+    <w:p>
+      <w:r>
+        <w:lastRenderedPageBreak/>
+        <w:t>When Unity finishes opening you should see a screen like this</w:t>
+      </w:r>
+    </w:p>
+    <w:p>
+      <w:pPr>
+        <w:pStyle w:val="ListParagraph"/>
+        <w:numPr>
+          <w:ilvl w:val="0"/>
+          <w:numId w:val="0"/>
+        </w:numPr>
+        <w:ind w:left="720"/>
+      </w:pPr>
+      <w:r>
+        <w:rPr>
+          <w:noProof/>
+        </w:rPr>
+        <w:drawing>
+          <wp:inline distT="0" distB="0" distL="0" distR="0" wp14:anchorId="7893EF41" wp14:editId="03C1E5EE">
+            <wp:extent cx="4819650" cy="2606467"/>
+            <wp:effectExtent l="0" t="0" r="0" b="3810"/>
+            <wp:docPr id="15" name="Picture 15"/>
+            <wp:cNvGraphicFramePr>
+              <a:graphicFrameLocks xmlns:a="http://schemas.openxmlformats.org/drawingml/2006/main" noChangeAspect="1"/>
+            </wp:cNvGraphicFramePr>
+            <a:graphic xmlns:a="http://schemas.openxmlformats.org/drawingml/2006/main">
+              <a:graphicData uri="http://schemas.openxmlformats.org/drawingml/2006/picture">
+                <pic:pic xmlns:pic="http://schemas.openxmlformats.org/drawingml/2006/picture">
+                  <pic:nvPicPr>
+                    <pic:cNvPr id="1" name=""/>
+                    <pic:cNvPicPr/>
+                  </pic:nvPicPr>
+                  <pic:blipFill rotWithShape="1">
+                    <a:blip r:embed="rId10"/>
+                    <a:srcRect r="-160" b="3704"/>
+                    <a:stretch/>
+                  </pic:blipFill>
+                  <pic:spPr bwMode="auto">
+                    <a:xfrm>
+                      <a:off x="0" y="0"/>
+                      <a:ext cx="4829764" cy="2611937"/>
+                    </a:xfrm>
+                    <a:prstGeom prst="rect">
+                      <a:avLst/>
+                    </a:prstGeom>
+                    <a:ln>
+                      <a:noFill/>
+                    </a:ln>
+                    <a:extLst>
+                      <a:ext uri="{53640926-AAD7-44D8-BBD7-CCE9431645EC}">
+                        <a14:shadowObscured xmlns:a14="http://schemas.microsoft.com/office/drawing/2010/main"/>
+                      </a:ext>
+                    </a:extLst>
+                  </pic:spPr>
+                </pic:pic>
+              </a:graphicData>
+            </a:graphic>
+          </wp:inline>
+        </w:drawing>
+      </w:r>
+    </w:p>
+    <w:p>
+      <w:r>
+        <w:t>Press the play button located at the top center of the screen</w:t>
+      </w:r>
+    </w:p>
+    <w:p>
+      <w:pPr>
+        <w:numPr>
+          <w:ilvl w:val="0"/>
+          <w:numId w:val="0"/>
+        </w:numPr>
+        <w:ind w:left="720"/>
+      </w:pPr>
+      <w:r>
+        <w:rPr>
+          <w:noProof/>
+        </w:rPr>
+        <mc:AlternateContent>
+          <mc:Choice Requires="wps">
+            <w:drawing>
+              <wp:anchor distT="0" distB="0" distL="114300" distR="114300" simplePos="0" relativeHeight="251671552" behindDoc="0" locked="0" layoutInCell="1" allowOverlap="1" wp14:anchorId="350CBD87" wp14:editId="49A6F77A">
+                <wp:simplePos x="0" y="0"/>
+                <wp:positionH relativeFrom="column">
+                  <wp:posOffset>523875</wp:posOffset>
+                </wp:positionH>
+                <wp:positionV relativeFrom="paragraph">
+                  <wp:posOffset>27940</wp:posOffset>
+                </wp:positionV>
+                <wp:extent cx="342900" cy="257175"/>
+                <wp:effectExtent l="19050" t="19050" r="19050" b="28575"/>
+                <wp:wrapNone/>
+                <wp:docPr id="17" name="Rectangle 17"/>
+                <wp:cNvGraphicFramePr/>
+                <a:graphic xmlns:a="http://schemas.openxmlformats.org/drawingml/2006/main">
+                  <a:graphicData uri="http://schemas.microsoft.com/office/word/2010/wordprocessingShape">
+                    <wps:wsp>
+                      <wps:cNvSpPr/>
+                      <wps:spPr>
+                        <a:xfrm>
+                          <a:off x="0" y="0"/>
+                          <a:ext cx="342900" cy="257175"/>
+                        </a:xfrm>
+                        <a:prstGeom prst="rect">
+                          <a:avLst/>
+                        </a:prstGeom>
+                        <a:noFill/>
+                        <a:ln w="28575">
+                          <a:solidFill>
+                            <a:srgbClr val="FF0000"/>
+                          </a:solidFill>
+                        </a:ln>
+                      </wps:spPr>
+                      <wps:style>
+                        <a:lnRef idx="2">
+                          <a:schemeClr val="accent1">
+                            <a:shade val="50000"/>
+                          </a:schemeClr>
+                        </a:lnRef>
+                        <a:fillRef idx="1">
+                          <a:schemeClr val="accent1"/>
+                        </a:fillRef>
+                        <a:effectRef idx="0">
+                          <a:schemeClr val="accent1"/>
+                        </a:effectRef>
+                        <a:fontRef idx="minor">
+                          <a:schemeClr val="lt1"/>
+                        </a:fontRef>
+                      </wps:style>
+                      <wps:txbx>
+                        <w:txbxContent>
+                          <w:p>
+                            <w:pPr>
+                              <w:ind w:left="0"/>
+                              <w:jc w:val="center"/>
+                            </w:pPr>
+                          </w:p>
+                        </w:txbxContent>
+                      </wps:txbx>
+                      <wps:bodyPr rot="0" spcFirstLastPara="0" vertOverflow="overflow" horzOverflow="overflow" vert="horz" wrap="square" lIns="91440" tIns="45720" rIns="91440" bIns="45720" numCol="1" spcCol="0" rtlCol="0" fromWordArt="0" anchor="ctr" anchorCtr="0" forceAA="0" compatLnSpc="1">
+                        <a:prstTxWarp prst="textNoShape">
+                          <a:avLst/>
+                        </a:prstTxWarp>
+                        <a:noAutofit/>
+                      </wps:bodyPr>
+                    </wps:wsp>
+                  </a:graphicData>
+                </a:graphic>
+                <wp14:sizeRelH relativeFrom="margin">
+                  <wp14:pctWidth>0</wp14:pctWidth>
+                </wp14:sizeRelH>
+                <wp14:sizeRelV relativeFrom="margin">
+                  <wp14:pctHeight>0</wp14:pctHeight>
+                </wp14:sizeRelV>
+              </wp:anchor>
+            </w:drawing>
+          </mc:Choice>
+          <mc:Fallback>
+            <w:pict>
+              <v:rect w14:anchorId="350CBD87" id="Rectangle 17" o:spid="_x0000_s1026" style="position:absolute;left:0;text-align:left;margin-left:41.25pt;margin-top:2.2pt;width:27pt;height:20.25pt;z-index:251671552;visibility:visible;mso-wrap-style:square;mso-width-percent:0;mso-height-percent:0;mso-wrap-distance-left:9pt;mso-wrap-distance-top:0;mso-wrap-distance-right:9pt;mso-wrap-distance-bottom:0;mso-position-horizontal:absolute;mso-position-horizontal-relative:text;mso-position-vertical:absolute;mso-position-vertical-relative:text;mso-width-percent:0;mso-height-percent:0;mso-width-relative:margin;mso-height-relative:margin;v-text-anchor:middle" o:gfxdata="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" filled="f" strokecolor="red" strokeweight="2.25pt">
+                <v:textbox>
+                  <w:txbxContent>
+                    <w:p>
+                      <w:pPr>
+                        <w:ind w:left="0"/>
+                        <w:jc w:val="center"/>
+                      </w:pPr>
+                    </w:p>
+                  </w:txbxContent>
+                </v:textbox>
+              </v:rect>
+            </w:pict>
+          </mc:Fallback>
+        </mc:AlternateContent>
+      </w:r>
+      <w:r>
+        <w:rPr>
+          <w:noProof/>
+        </w:rPr>
+        <w:drawing>
+          <wp:inline distT="0" distB="0" distL="0" distR="0" wp14:anchorId="290C5360" wp14:editId="58E74A89">
+            <wp:extent cx="1123950" cy="352425"/>
+            <wp:effectExtent l="0" t="0" r="0" b="9525"/>
+            <wp:docPr id="18" name="Picture 18"/>
+            <wp:cNvGraphicFramePr>
+              <a:graphicFrameLocks xmlns:a="http://schemas.openxmlformats.org/drawingml/2006/main" noChangeAspect="1"/>
+            </wp:cNvGraphicFramePr>
+            <a:graphic xmlns:a="http://schemas.openxmlformats.org/drawingml/2006/main">
+              <a:graphicData uri="http://schemas.openxmlformats.org/drawingml/2006/picture">
+                <pic:pic xmlns:pic="http://schemas.openxmlformats.org/drawingml/2006/picture">
+                  <pic:nvPicPr>
+                    <pic:cNvPr id="1" name=""/>
+                    <pic:cNvPicPr/>
+                  </pic:nvPicPr>
+                  <pic:blipFill>
+                    <a:blip r:embed="rId11"/>
+                    <a:stretch>
+                      <a:fillRect/>
+                    </a:stretch>
+                  </pic:blipFill>
+                  <pic:spPr>
+                    <a:xfrm>
+                      <a:off x="0" y="0"/>
+                      <a:ext cx="1123950" cy="352425"/>
+                    </a:xfrm>
+                    <a:prstGeom prst="rect">
+                      <a:avLst/>
+                    </a:prstGeom>
+                  </pic:spPr>
+                </pic:pic>
+              </a:graphicData>
+            </a:graphic>
+          </wp:inline>
+        </w:drawing>
+      </w:r>
+    </w:p>
+    <w:p>
+      <w:r>
+        <w:t>Now you should see a screen like the one below</w:t>
+      </w:r>
+    </w:p>
+    <w:p>
+      <w:pPr>
+        <w:numPr>
+          <w:ilvl w:val="0"/>
+          <w:numId w:val="0"/>
+        </w:numPr>
+        <w:ind w:left="720"/>
+      </w:pPr>
+      <w:r>
+        <w:rPr>
+          <w:noProof/>
+        </w:rPr>
+        <w:drawing>
+          <wp:inline distT="0" distB="0" distL="0" distR="0" wp14:anchorId="714A8F85" wp14:editId="670F0067">
+            <wp:extent cx="5943600" cy="3469640"/>
+            <wp:effectExtent l="0" t="0" r="0" b="0"/>
+            <wp:docPr id="19" name="Picture 19"/>
+            <wp:cNvGraphicFramePr>
+              <a:graphicFrameLocks xmlns:a="http://schemas.openxmlformats.org/drawingml/2006/main" noChangeAspect="1"/>
+            </wp:cNvGraphicFramePr>
+            <a:graphic xmlns:a="http://schemas.openxmlformats.org/drawingml/2006/main">
+              <a:graphicData uri="http://schemas.openxmlformats.org/drawingml/2006/picture">
+                <pic:pic xmlns:pic="http://schemas.openxmlformats.org/drawingml/2006/picture">
+                  <pic:nvPicPr>
+                    <pic:cNvPr id="1" name=""/>
+                    <pic:cNvPicPr/>
+                  </pic:nvPicPr>
+                  <pic:blipFill>
+                    <a:blip r:embed="rId12"/>
+                    <a:stretch>
+                      <a:fillRect/>
+                    </a:stretch>
+                  </pic:blipFill>
+                  <pic:spPr>
+                    <a:xfrm>
+                      <a:off x="0" y="0"/>
+                      <a:ext cx="5943600" cy="3469640"/>
+                    </a:xfrm>
+                    <a:prstGeom prst="rect">
+                      <a:avLst/>
+                    </a:prstGeom>
+                  </pic:spPr>
+                </pic:pic>
+              </a:graphicData>
+            </a:graphic>
+          </wp:inline>
+        </w:drawing>
+      </w:r>
+    </w:p>
+    <w:p>
+      <w:pPr>
+        <w:numPr>
+          <w:ilvl w:val="0"/>
+          <w:numId w:val="0"/>
+        </w:numPr>
+        <w:ind w:left="720"/>
+      </w:pPr>
+    </w:p>
+    <w:p>
+      <w:pPr>
+        <w:numPr>
+          <w:ilvl w:val="0"/>
+          <w:numId w:val="0"/>
+        </w:numPr>
+        <w:ind w:left="720"/>
+      </w:pPr>
+    </w:p>
+    <w:p>
+      <w:pPr>
+        <w:numPr>
+          <w:ilvl w:val="0"/>
+          <w:numId w:val="0"/>
+        </w:numPr>
+        <w:ind w:left="720"/>
+      </w:pPr>
+    </w:p>
+    <w:p>
+      <w:pPr>
+        <w:numPr>
+          <w:ilvl w:val="0"/>
+          <w:numId w:val="0"/>
+        </w:numPr>
+        <w:ind w:left="720"/>
+      </w:pPr>
+    </w:p>
+    <w:p>
+      <w:r>
+        <w:lastRenderedPageBreak/>
+        <w:t>Secure the image target on your arm or the patients arm using the Velcro straps.</w:t>
+      </w:r>
+    </w:p>
+    <w:p>
+      <w:pPr>
+        <w:numPr>
+          <w:ilvl w:val="0"/>
+          <w:numId w:val="0"/>
+        </w:numPr>
+        <w:ind w:left="720"/>
+      </w:pPr>
+      <w:r>
+        <w:rPr>
+          <w:noProof/>
+        </w:rPr>
+        <w:drawing>
+          <wp:inline distT="0" distB="0" distL="0" distR="0" wp14:anchorId="54005CD2" wp14:editId="45E79838">
+            <wp:extent cx="3705225" cy="3578155"/>
+            <wp:effectExtent l="0" t="0" r="0" b="3810"/>
+            <wp:docPr id="22" name="Picture 22"/>
+            <wp:cNvGraphicFramePr>
+              <a:graphicFrameLocks xmlns:a="http://schemas.openxmlformats.org/drawingml/2006/main" noChangeAspect="1"/>
+            </wp:cNvGraphicFramePr>
+            <a:graphic xmlns:a="http://schemas.openxmlformats.org/drawingml/2006/main">
+              <a:graphicData uri="http://schemas.openxmlformats.org/drawingml/2006/picture">
+                <pic:pic xmlns:pic="http://schemas.openxmlformats.org/drawingml/2006/picture">
+                  <pic:nvPicPr>
+                    <pic:cNvPr id="1" name=""/>
+                    <pic:cNvPicPr/>
+                  </pic:nvPicPr>
+                  <pic:blipFill>
+                    <a:blip r:embed="rId13"/>
+                    <a:stretch>
+                      <a:fillRect/>
+                    </a:stretch>
+                  </pic:blipFill>
+                  <pic:spPr>
+                    <a:xfrm>
+                      <a:off x="0" y="0"/>
+                      <a:ext cx="3717133" cy="3589655"/>
+                    </a:xfrm>
+                    <a:prstGeom prst="rect">
+                      <a:avLst/>
+                    </a:prstGeom>
+                  </pic:spPr>
+                </pic:pic>
+              </a:graphicData>
+            </a:graphic>
+          </wp:inline>
+        </w:drawing>
+      </w:r>
+    </w:p>
+    <w:p>
+      <w:r>
+        <w:t>Align the image target on the left side of the screen</w:t>
+      </w:r>
+      <w:r>
+        <w:t xml:space="preserve">. When the </w:t>
+      </w:r>
+      <w:r>
+        <w:t xml:space="preserve">image target is detected, a blue box will </w:t>
+      </w:r>
+      <w:r>
+        <w:t>display,</w:t>
+      </w:r>
       <w:bookmarkStart w:id="0" w:name="_GoBack"/>
       <w:bookmarkEnd w:id="0"/>
+      <w:r>
+        <w:t xml:space="preserve"> and the detection box will turn green.</w:t>
+      </w:r>
+    </w:p>
+    <w:p>
+      <w:pPr>
+        <w:numPr>
+          <w:ilvl w:val="0"/>
+          <w:numId w:val="0"/>
+        </w:numPr>
+        <w:ind w:left="720"/>
+      </w:pPr>
+      <w:r>
+        <w:rPr>
+          <w:noProof/>
+        </w:rPr>
+        <w:drawing>
+          <wp:inline distT="0" distB="0" distL="0" distR="0" wp14:anchorId="63D16610" wp14:editId="26793D4C">
+            <wp:extent cx="4914900" cy="2872276"/>
+            <wp:effectExtent l="0" t="0" r="0" b="4445"/>
+            <wp:docPr id="23" name="Picture 23"/>
+            <wp:cNvGraphicFramePr>
+              <a:graphicFrameLocks xmlns:a="http://schemas.openxmlformats.org/drawingml/2006/main" noChangeAspect="1"/>
+            </wp:cNvGraphicFramePr>
+            <a:graphic xmlns:a="http://schemas.openxmlformats.org/drawingml/2006/main">
+              <a:graphicData uri="http://schemas.openxmlformats.org/drawingml/2006/picture">
+                <pic:pic xmlns:pic="http://schemas.openxmlformats.org/drawingml/2006/picture">
+                  <pic:nvPicPr>
+                    <pic:cNvPr id="1" name=""/>
+                    <pic:cNvPicPr/>
+                  </pic:nvPicPr>
+                  <pic:blipFill>
+                    <a:blip r:embed="rId14"/>
+                    <a:stretch>
+                      <a:fillRect/>
+                    </a:stretch>
+                  </pic:blipFill>
+                  <pic:spPr>
+                    <a:xfrm>
+                      <a:off x="0" y="0"/>
+                      <a:ext cx="4930739" cy="2881533"/>
+                    </a:xfrm>
+                    <a:prstGeom prst="rect">
+                      <a:avLst/>
+                    </a:prstGeom>
+                  </pic:spPr>
+                </pic:pic>
+              </a:graphicData>
+            </a:graphic>
+          </wp:inline>
+        </w:drawing>
+      </w:r>
+    </w:p>
+    <w:p>
+      <w:r>
+        <w:t>E</w:t>
+      </w:r>
+      <w:r>
+        <w:t>nter in a filename in the text field and press start</w:t>
+      </w:r>
+      <w:r>
+        <w:t>.</w:t>
+      </w:r>
+    </w:p>
+    <w:p>
+      <w:pPr>
+        <w:numPr>
+          <w:ilvl w:val="0"/>
+          <w:numId w:val="0"/>
+        </w:numPr>
+        <w:ind w:left="720"/>
+      </w:pPr>
+      <w:r>
+        <w:rPr>
+          <w:noProof/>
+        </w:rPr>
+        <w:lastRenderedPageBreak/>
+        <w:drawing>
+          <wp:inline distT="0" distB="0" distL="0" distR="0" wp14:anchorId="1E0A4322" wp14:editId="0ABE2108">
+            <wp:extent cx="2524125" cy="1057275"/>
+            <wp:effectExtent l="0" t="0" r="9525" b="9525"/>
+            <wp:docPr id="26" name="Picture 26"/>
+            <wp:cNvGraphicFramePr>
+              <a:graphicFrameLocks xmlns:a="http://schemas.openxmlformats.org/drawingml/2006/main" noChangeAspect="1"/>
+            </wp:cNvGraphicFramePr>
+            <a:graphic xmlns:a="http://schemas.openxmlformats.org/drawingml/2006/main">
+              <a:graphicData uri="http://schemas.openxmlformats.org/drawingml/2006/picture">
+                <pic:pic xmlns:pic="http://schemas.openxmlformats.org/drawingml/2006/picture">
+                  <pic:nvPicPr>
+                    <pic:cNvPr id="1" name=""/>
+                    <pic:cNvPicPr/>
+                  </pic:nvPicPr>
+                  <pic:blipFill>
+                    <a:blip r:embed="rId15"/>
+                    <a:stretch>
+                      <a:fillRect/>
+                    </a:stretch>
+                  </pic:blipFill>
+                  <pic:spPr>
+                    <a:xfrm>
+                      <a:off x="0" y="0"/>
+                      <a:ext cx="2524125" cy="1057275"/>
+                    </a:xfrm>
+                    <a:prstGeom prst="rect">
+                      <a:avLst/>
+                    </a:prstGeom>
+                  </pic:spPr>
+                </pic:pic>
+              </a:graphicData>
+            </a:graphic>
+          </wp:inline>
+        </w:drawing>
+      </w:r>
+    </w:p>
+    <w:p>
+      <w:r>
+        <w:t>When you have finished recording data press the stop button</w:t>
+      </w:r>
+    </w:p>
+    <w:p>
+      <w:pPr>
+        <w:numPr>
+          <w:ilvl w:val="0"/>
+          <w:numId w:val="0"/>
+        </w:numPr>
+        <w:ind w:left="720"/>
+      </w:pPr>
+      <w:r>
+        <w:rPr>
+          <w:noProof/>
+        </w:rPr>
+        <mc:AlternateContent>
+          <mc:Choice Requires="wps">
+            <w:drawing>
+              <wp:anchor distT="0" distB="0" distL="114300" distR="114300" simplePos="0" relativeHeight="251673600" behindDoc="0" locked="0" layoutInCell="1" allowOverlap="1" wp14:anchorId="087A7ED2" wp14:editId="20E390A1">
+                <wp:simplePos x="0" y="0"/>
+                <wp:positionH relativeFrom="column">
+                  <wp:posOffset>427355</wp:posOffset>
+                </wp:positionH>
+                <wp:positionV relativeFrom="paragraph">
+                  <wp:posOffset>167450</wp:posOffset>
+                </wp:positionV>
+                <wp:extent cx="617517" cy="273132"/>
+                <wp:effectExtent l="19050" t="19050" r="11430" b="12700"/>
+                <wp:wrapNone/>
+                <wp:docPr id="25" name="Rectangle 25"/>
+                <wp:cNvGraphicFramePr/>
+                <a:graphic xmlns:a="http://schemas.openxmlformats.org/drawingml/2006/main">
+                  <a:graphicData uri="http://schemas.microsoft.com/office/word/2010/wordprocessingShape">
+                    <wps:wsp>
+                      <wps:cNvSpPr/>
+                      <wps:spPr>
+                        <a:xfrm>
+                          <a:off x="0" y="0"/>
+                          <a:ext cx="617517" cy="273132"/>
+                        </a:xfrm>
+                        <a:prstGeom prst="rect">
+                          <a:avLst/>
+                        </a:prstGeom>
+                        <a:noFill/>
+                        <a:ln w="28575">
+                          <a:solidFill>
+                            <a:srgbClr val="FF0000"/>
+                          </a:solidFill>
+                        </a:ln>
+                      </wps:spPr>
+                      <wps:style>
+                        <a:lnRef idx="2">
+                          <a:schemeClr val="accent1">
+                            <a:shade val="50000"/>
+                          </a:schemeClr>
+                        </a:lnRef>
+                        <a:fillRef idx="1">
+                          <a:schemeClr val="accent1"/>
+                        </a:fillRef>
+                        <a:effectRef idx="0">
+                          <a:schemeClr val="accent1"/>
+                        </a:effectRef>
+                        <a:fontRef idx="minor">
+                          <a:schemeClr val="lt1"/>
+                        </a:fontRef>
+                      </wps:style>
+                      <wps:txbx>
+                        <w:txbxContent>
+                          <w:p>
+                            <w:pPr>
+                              <w:ind w:left="0"/>
+                              <w:jc w:val="center"/>
+                            </w:pPr>
+                          </w:p>
+                        </w:txbxContent>
+                      </wps:txbx>
+                      <wps:bodyPr rot="0" spcFirstLastPara="0" vertOverflow="overflow" horzOverflow="overflow" vert="horz" wrap="square" lIns="91440" tIns="45720" rIns="91440" bIns="45720" numCol="1" spcCol="0" rtlCol="0" fromWordArt="0" anchor="ctr" anchorCtr="0" forceAA="0" compatLnSpc="1">
+                        <a:prstTxWarp prst="textNoShape">
+                          <a:avLst/>
+                        </a:prstTxWarp>
+                        <a:noAutofit/>
+                      </wps:bodyPr>
+                    </wps:wsp>
+                  </a:graphicData>
+                </a:graphic>
+                <wp14:sizeRelH relativeFrom="margin">
+                  <wp14:pctWidth>0</wp14:pctWidth>
+                </wp14:sizeRelH>
+                <wp14:sizeRelV relativeFrom="margin">
+                  <wp14:pctHeight>0</wp14:pctHeight>
+                </wp14:sizeRelV>
+              </wp:anchor>
+            </w:drawing>
+          </mc:Choice>
+          <mc:Fallback>
+            <w:pict>
+              <v:rect w14:anchorId="087A7ED2" id="Rectangle 25" o:spid="_x0000_s1027" style="position:absolute;left:0;text-align:left;margin-left:33.65pt;margin-top:13.2pt;width:48.6pt;height:21.5pt;z-index:251673600;visibility:visible;mso-wrap-style:square;mso-width-percent:0;mso-height-percent:0;mso-wrap-distance-left:9pt;mso-wrap-distance-top:0;mso-wrap-distance-right:9pt;mso-wrap-distance-bottom:0;mso-position-horizontal:absolute;mso-position-horizontal-relative:text;mso-position-vertical:absolute;mso-position-vertical-relative:text;mso-width-percent:0;mso-height-percent:0;mso-width-relative:margin;mso-height-relative:margin;v-text-anchor:middle" o:gfxdata="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" filled="f" strokecolor="red" strokeweight="2.25pt">
+                <v:textbox>
+                  <w:txbxContent>
+                    <w:p>
+                      <w:pPr>
+                        <w:ind w:left="0"/>
+                        <w:jc w:val="center"/>
+                      </w:pPr>
+                    </w:p>
+                  </w:txbxContent>
+                </v:textbox>
+              </v:rect>
+            </w:pict>
+          </mc:Fallback>
+        </mc:AlternateContent>
+      </w:r>
+      <w:r>
+        <w:rPr>
+          <w:noProof/>
+        </w:rPr>
+        <w:drawing>
+          <wp:inline distT="0" distB="0" distL="0" distR="0" wp14:anchorId="5E0DB01A" wp14:editId="07C65FA1">
+            <wp:extent cx="5943600" cy="3456940"/>
+            <wp:effectExtent l="0" t="0" r="0" b="7620"/>
+            <wp:docPr id="24" name="Picture 24"/>
+            <wp:cNvGraphicFramePr>
+              <a:graphicFrameLocks xmlns:a="http://schemas.openxmlformats.org/drawingml/2006/main" noChangeAspect="1"/>
+            </wp:cNvGraphicFramePr>
+            <a:graphic xmlns:a="http://schemas.openxmlformats.org/drawingml/2006/main">
+              <a:graphicData uri="http://schemas.openxmlformats.org/drawingml/2006/picture">
+                <pic:pic xmlns:pic="http://schemas.openxmlformats.org/drawingml/2006/picture">
+                  <pic:nvPicPr>
+                    <pic:cNvPr id="1" name=""/>
+                    <pic:cNvPicPr/>
+                  </pic:nvPicPr>
+                  <pic:blipFill>
+                    <a:blip r:embed="rId16"/>
+                    <a:stretch>
+                      <a:fillRect/>
+                    </a:stretch>
+                  </pic:blipFill>
+                  <pic:spPr>
+                    <a:xfrm>
+                      <a:off x="0" y="0"/>
+                      <a:ext cx="5943600" cy="3456940"/>
+                    </a:xfrm>
+                    <a:prstGeom prst="rect">
+                      <a:avLst/>
+                    </a:prstGeom>
+                  </pic:spPr>
+                </pic:pic>
+              </a:graphicData>
+            </a:graphic>
+          </wp:inline>
+        </w:drawing>
+      </w:r>
+    </w:p>
+    <w:p>
+      <w:r>
+        <w:t>To see a plot of the data, press the go to plot button</w:t>
+      </w:r>
+    </w:p>
+    <w:p>
+      <w:pPr>
+        <w:numPr>
+          <w:ilvl w:val="0"/>
+          <w:numId w:val="0"/>
+        </w:numPr>
+        <w:ind w:left="720"/>
+      </w:pPr>
+      <w:r>
+        <w:rPr>
+          <w:noProof/>
+        </w:rPr>
+        <mc:AlternateContent>
+          <mc:Choice Requires="wps">
+            <w:drawing>
+              <wp:anchor distT="0" distB="0" distL="114300" distR="114300" simplePos="0" relativeHeight="251675648" behindDoc="0" locked="0" layoutInCell="1" allowOverlap="1" wp14:anchorId="4C89DA52" wp14:editId="0964D196">
+                <wp:simplePos x="0" y="0"/>
+                <wp:positionH relativeFrom="column">
+                  <wp:posOffset>439386</wp:posOffset>
+                </wp:positionH>
+                <wp:positionV relativeFrom="paragraph">
+                  <wp:posOffset>322744</wp:posOffset>
+                </wp:positionV>
+                <wp:extent cx="997527" cy="368135"/>
+                <wp:effectExtent l="19050" t="19050" r="12700" b="13335"/>
+                <wp:wrapNone/>
+                <wp:docPr id="27" name="Rectangle 27"/>
+                <wp:cNvGraphicFramePr/>
+                <a:graphic xmlns:a="http://schemas.openxmlformats.org/drawingml/2006/main">
+                  <a:graphicData uri="http://schemas.microsoft.com/office/word/2010/wordprocessingShape">
+                    <wps:wsp>
+                      <wps:cNvSpPr/>
+                      <wps:spPr>
+                        <a:xfrm>
+                          <a:off x="0" y="0"/>
+                          <a:ext cx="997527" cy="368135"/>
+                        </a:xfrm>
+                        <a:prstGeom prst="rect">
+                          <a:avLst/>
+                        </a:prstGeom>
+                        <a:noFill/>
+                        <a:ln w="28575">
+                          <a:solidFill>
+                            <a:srgbClr val="FF0000"/>
+                          </a:solidFill>
+                        </a:ln>
+                      </wps:spPr>
+                      <wps:style>
+                        <a:lnRef idx="2">
+                          <a:schemeClr val="accent1">
+                            <a:shade val="50000"/>
+                          </a:schemeClr>
+                        </a:lnRef>
+                        <a:fillRef idx="1">
+                          <a:schemeClr val="accent1"/>
+                        </a:fillRef>
+                        <a:effectRef idx="0">
+                          <a:schemeClr val="accent1"/>
+                        </a:effectRef>
+                        <a:fontRef idx="minor">
+                          <a:schemeClr val="lt1"/>
+                        </a:fontRef>
+                      </wps:style>
+                      <wps:txbx>
+                        <w:txbxContent>
+                          <w:p>
+                            <w:pPr>
+                              <w:ind w:left="0"/>
+                              <w:jc w:val="center"/>
+                            </w:pPr>
+                          </w:p>
+                        </w:txbxContent>
+                      </wps:txbx>
+                      <wps:bodyPr rot="0" spcFirstLastPara="0" vertOverflow="overflow" horzOverflow="overflow" vert="horz" wrap="square" lIns="91440" tIns="45720" rIns="91440" bIns="45720" numCol="1" spcCol="0" rtlCol="0" fromWordArt="0" anchor="ctr" anchorCtr="0" forceAA="0" compatLnSpc="1">
+                        <a:prstTxWarp prst="textNoShape">
+                          <a:avLst/>
+                        </a:prstTxWarp>
+                        <a:noAutofit/>
+                      </wps:bodyPr>
+                    </wps:wsp>
+                  </a:graphicData>
+                </a:graphic>
+                <wp14:sizeRelH relativeFrom="margin">
+                  <wp14:pctWidth>0</wp14:pctWidth>
+                </wp14:sizeRelH>
+                <wp14:sizeRelV relativeFrom="margin">
+                  <wp14:pctHeight>0</wp14:pctHeight>
+                </wp14:sizeRelV>
+              </wp:anchor>
+            </w:drawing>
+          </mc:Choice>
+          <mc:Fallback>
+            <w:pict>
+              <v:rect w14:anchorId="4C89DA52" id="Rectangle 27" o:spid="_x0000_s1028" style="position:absolute;left:0;text-align:left;margin-left:34.6pt;margin-top:25.4pt;width:78.55pt;height:29pt;z-index:251675648;visibility:visible;mso-wrap-style:square;mso-width-percent:0;mso-height-percent:0;mso-wrap-distance-left:9pt;mso-wrap-distance-top:0;mso-wrap-distance-right:9pt;mso-wrap-distance-bottom:0;mso-position-horizontal:absolute;mso-position-horizontal-relative:text;mso-position-vertical:absolute;mso-position-vertical-relative:text;mso-width-percent:0;mso-height-percent:0;mso-width-relative:margin;mso-height-relative:margin;v-text-anchor:middle" o:gfxdata="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" filled="f" strokecolor="red" strokeweight="2.25pt">
+                <v:textbox>
+                  <w:txbxContent>
+                    <w:p>
+                      <w:pPr>
+                        <w:ind w:left="0"/>
+                        <w:jc w:val="center"/>
+                      </w:pPr>
+                    </w:p>
+                  </w:txbxContent>
+                </v:textbox>
+              </v:rect>
+            </w:pict>
+          </mc:Fallback>
+        </mc:AlternateContent>
+      </w:r>
+      <w:r>
+        <w:rPr>
+          <w:noProof/>
+        </w:rPr>
+        <w:drawing>
+          <wp:inline distT="0" distB="0" distL="0" distR="0" wp14:anchorId="774F8163" wp14:editId="4023A093">
+            <wp:extent cx="2524125" cy="1057275"/>
+            <wp:effectExtent l="0" t="0" r="9525" b="9525"/>
+            <wp:docPr id="21" name="Picture 21"/>
+            <wp:cNvGraphicFramePr>
+              <a:graphicFrameLocks xmlns:a="http://schemas.openxmlformats.org/drawingml/2006/main" noChangeAspect="1"/>
+            </wp:cNvGraphicFramePr>
+            <a:graphic xmlns:a="http://schemas.openxmlformats.org/drawingml/2006/main">
+              <a:graphicData uri="http://schemas.openxmlformats.org/drawingml/2006/picture">
+                <pic:pic xmlns:pic="http://schemas.openxmlformats.org/drawingml/2006/picture">
+                  <pic:nvPicPr>
+                    <pic:cNvPr id="1" name=""/>
+                    <pic:cNvPicPr/>
+                  </pic:nvPicPr>
+                  <pic:blipFill>
+                    <a:blip r:embed="rId15"/>
+                    <a:stretch>
+                      <a:fillRect/>
+                    </a:stretch>
+                  </pic:blipFill>
+                  <pic:spPr>
+                    <a:xfrm>
+                      <a:off x="0" y="0"/>
+                      <a:ext cx="2524125" cy="1057275"/>
+                    </a:xfrm>
+                    <a:prstGeom prst="rect">
+                      <a:avLst/>
+                    </a:prstGeom>
+                  </pic:spPr>
+                </pic:pic>
+              </a:graphicData>
+            </a:graphic>
+          </wp:inline>
+        </w:drawing>
+      </w:r>
+    </w:p>
+    <w:p>
+      <w:r>
+        <w:t>Now you should be loaded into the graph screen as show below</w:t>
+      </w:r>
+    </w:p>
+    <w:p>
+      <w:pPr>
+        <w:numPr>
+          <w:ilvl w:val="0"/>
+          <w:numId w:val="0"/>
+        </w:numPr>
+        <w:ind w:left="720"/>
+      </w:pPr>
+      <w:r>
+        <w:rPr>
+          <w:noProof/>
+        </w:rPr>
+        <w:lastRenderedPageBreak/>
+        <w:drawing>
+          <wp:inline distT="0" distB="0" distL="0" distR="0" wp14:anchorId="65BD998C" wp14:editId="27851E6A">
+            <wp:extent cx="4962733" cy="2897579"/>
+            <wp:effectExtent l="0" t="0" r="9525" b="0"/>
+            <wp:docPr id="28" name="Picture 28"/>
+            <wp:cNvGraphicFramePr>
+              <a:graphicFrameLocks xmlns:a="http://schemas.openxmlformats.org/drawingml/2006/main" noChangeAspect="1"/>
+            </wp:cNvGraphicFramePr>
+            <a:graphic xmlns:a="http://schemas.openxmlformats.org/drawingml/2006/main">
+              <a:graphicData uri="http://schemas.openxmlformats.org/drawingml/2006/picture">
+                <pic:pic xmlns:pic="http://schemas.openxmlformats.org/drawingml/2006/picture">
+                  <pic:nvPicPr>
+                    <pic:cNvPr id="1" name=""/>
+                    <pic:cNvPicPr/>
+                  </pic:nvPicPr>
+                  <pic:blipFill>
+                    <a:blip r:embed="rId17"/>
+                    <a:stretch>
+                      <a:fillRect/>
+                    </a:stretch>
+                  </pic:blipFill>
+                  <pic:spPr>
+                    <a:xfrm>
+                      <a:off x="0" y="0"/>
+                      <a:ext cx="4995493" cy="2916707"/>
+                    </a:xfrm>
+                    <a:prstGeom prst="rect">
+                      <a:avLst/>
+                    </a:prstGeom>
+                  </pic:spPr>
+                </pic:pic>
+              </a:graphicData>
+            </a:graphic>
+          </wp:inline>
+        </w:drawing>
+      </w:r>
+    </w:p>
+    <w:p>
+      <w:r>
+        <w:t>Enter the name of your file and press load data to plot it</w:t>
+      </w:r>
+    </w:p>
+    <w:p>
+      <w:pPr>
+        <w:numPr>
+          <w:ilvl w:val="0"/>
+          <w:numId w:val="0"/>
+        </w:numPr>
+        <w:ind w:left="720"/>
+      </w:pPr>
+      <w:r>
+        <w:rPr>
+          <w:noProof/>
+        </w:rPr>
+        <w:drawing>
+          <wp:inline distT="0" distB="0" distL="0" distR="0" wp14:anchorId="2D3D8E7C" wp14:editId="2D8FF11B">
+            <wp:extent cx="2537837" cy="368135"/>
+            <wp:effectExtent l="0" t="0" r="0" b="0"/>
+            <wp:docPr id="29" name="Picture 29"/>
+            <wp:cNvGraphicFramePr>
+              <a:graphicFrameLocks xmlns:a="http://schemas.openxmlformats.org/drawingml/2006/main" noChangeAspect="1"/>
+            </wp:cNvGraphicFramePr>
+            <a:graphic xmlns:a="http://schemas.openxmlformats.org/drawingml/2006/main">
+              <a:graphicData uri="http://schemas.openxmlformats.org/drawingml/2006/picture">
+                <pic:pic xmlns:pic="http://schemas.openxmlformats.org/drawingml/2006/picture">
+                  <pic:nvPicPr>
+                    <pic:cNvPr id="1" name=""/>
+                    <pic:cNvPicPr/>
+                  </pic:nvPicPr>
+                  <pic:blipFill rotWithShape="1">
+                    <a:blip r:embed="rId18"/>
+                    <a:srcRect r="3331" b="21016"/>
+                    <a:stretch/>
+                  </pic:blipFill>
+                  <pic:spPr bwMode="auto">
+                    <a:xfrm>
+                      <a:off x="0" y="0"/>
+                      <a:ext cx="2541319" cy="368640"/>
+                    </a:xfrm>
+                    <a:prstGeom prst="rect">
+                      <a:avLst/>
+                    </a:prstGeom>
+                    <a:ln>
+                      <a:noFill/>
+                    </a:ln>
+                    <a:extLst>
+                      <a:ext uri="{53640926-AAD7-44D8-BBD7-CCE9431645EC}">
+                        <a14:shadowObscured xmlns:a14="http://schemas.microsoft.com/office/drawing/2010/main"/>
+                      </a:ext>
+                    </a:extLst>
+                  </pic:spPr>
+                </pic:pic>
+              </a:graphicData>
+            </a:graphic>
+          </wp:inline>
+        </w:drawing>
+      </w:r>
+    </w:p>
+    <w:p>
+      <w:r>
+        <w:t>The graph will now plot the users hand position along the axis.</w:t>
+      </w:r>
+    </w:p>
+    <w:p>
+      <w:pPr>
+        <w:numPr>
+          <w:ilvl w:val="0"/>
+          <w:numId w:val="0"/>
+        </w:numPr>
+        <w:ind w:left="720"/>
+      </w:pPr>
+      <w:r>
+        <w:rPr>
+          <w:noProof/>
+        </w:rPr>
+        <w:drawing>
+          <wp:inline distT="0" distB="0" distL="0" distR="0" wp14:anchorId="1DC918B8" wp14:editId="18F78D11">
+            <wp:extent cx="4821381" cy="2822259"/>
+            <wp:effectExtent l="0" t="0" r="0" b="0"/>
+            <wp:docPr id="30" name="Picture 30"/>
+            <wp:cNvGraphicFramePr>
+              <a:graphicFrameLocks xmlns:a="http://schemas.openxmlformats.org/drawingml/2006/main" noChangeAspect="1"/>
+            </wp:cNvGraphicFramePr>
+            <a:graphic xmlns:a="http://schemas.openxmlformats.org/drawingml/2006/main">
+              <a:graphicData uri="http://schemas.openxmlformats.org/drawingml/2006/picture">
+                <pic:pic xmlns:pic="http://schemas.openxmlformats.org/drawingml/2006/picture">
+                  <pic:nvPicPr>
+                    <pic:cNvPr id="1" name=""/>
+                    <pic:cNvPicPr/>
+                  </pic:nvPicPr>
+                  <pic:blipFill>
+                    <a:blip r:embed="rId19"/>
+                    <a:stretch>
+                      <a:fillRect/>
+                    </a:stretch>
+                  </pic:blipFill>
+                  <pic:spPr>
+                    <a:xfrm>
+                      <a:off x="0" y="0"/>
+                      <a:ext cx="4829018" cy="2826730"/>
+                    </a:xfrm>
+                    <a:prstGeom prst="rect">
+                      <a:avLst/>
+                    </a:prstGeom>
+                  </pic:spPr>
+                </pic:pic>
+              </a:graphicData>
+            </a:graphic>
+          </wp:inline>
+        </w:drawing>
+      </w:r>
+    </w:p>
+    <w:p>
+      <w:r>
+        <w:t>This concludes the instructions for using the Unity Smart Glove Program</w:t>
+      </w:r>
     </w:p>
     <w:sectPr>
       <w:pgSz w:w="12240" w:h="15840"/>
@@ -19,6 +1790,93 @@
 <file path=word/numbering.xml><?xml version="1.0" encoding="utf-8"?>
 <w:numbering xmlns:wpc="http://schemas.microsoft.com/office/word/2010/wordprocessingCanvas" xmlns:cx="http://schemas.microsoft.com/office/drawing/2014/chartex" xmlns:cx1="http://schemas.microsoft.com/office/drawing/2015/9/8/chartex" xmlns:cx2="http://schemas.microsoft.com/office/drawing/2015/10/21/chartex" xmlns:cx3="http://schemas.microsoft.com/office/drawing/2016/5/9/chartex" xmlns:cx4="http://schemas.microsoft.com/office/drawing/2016/5/10/chartex" xmlns:cx5="http://schemas.microsoft.com/office/drawing/2016/5/11/chartex" xmlns:cx6="http://schemas.microsoft.com/office/drawing/2016/5/12/chartex" xmlns:cx7="http://schemas.microsoft.com/office/drawing/2016/5/13/chartex" xmlns:cx8="http://schemas.microsoft.com/office/drawing/2016/5/14/chartex" xmlns:mc="http://schemas.openxmlformats.org/markup-compatibility/2006" xmlns:aink="http://schemas.microsoft.com/office/drawing/2016/ink" xmlns:am3d="http://schemas.microsoft.com/office/drawing/2017/model3d" xmlns:o="urn:schemas-microsoft-com:office:office" xmlns:r="http://schemas.openxmlformats.org/officeDocument/2006/relationships" xmlns:m="http://schemas.openxmlformats.org/officeDocument/2006/math" xmlns:v="urn:schemas-microsoft-com:vml" xmlns:wp14="http://schemas.microsoft.com/office/word/2010/wordprocessingDrawing" xmlns:wp="http://schemas.openxmlformats.org/drawingml/2006/wordprocessingDrawing" xmlns:w10="urn:schemas-microsoft-com:office:word" xmlns:w="http://schemas.openxmlformats.org/wordprocessingml/2006/main" xmlns:w14="http://schemas.microsoft.com/office/word/2010/wordml" xmlns:w15="http://schemas.microsoft.com/office/word/2012/wordml" xmlns:w16cid="http://schemas.microsoft.com/office/word/2016/wordml/cid" xmlns:w16se="http://schemas.microsoft.com/office/word/2015/wordml/symex" xmlns:wpg="http://schemas.microsoft.com/office/word/2010/wordprocessingGroup" xmlns:wpi="http://schemas.microsoft.com/office/word/2010/wordprocessingInk" xmlns:wne="http://schemas.microsoft.com/office/word/2006/wordml" xmlns:wps="http://schemas.microsoft.com/office/word/2010/wordprocessingShape" mc:Ignorable="w14 w15 w16se w16cid wp14">
   <w:abstractNum w:abstractNumId="0" w15:restartNumberingAfterBreak="0">
+    <w:nsid w:val="00A13F3C"/>
+    <w:multiLevelType w:val="hybridMultilevel"/>
+    <w:tmpl w:val="BC848E22"/>
+    <w:lvl w:ilvl="0" w:tplc="2B3C252A">
+      <w:start w:val="1"/>
+      <w:numFmt w:val="decimal"/>
+      <w:pStyle w:val="Normal"/>
+      <w:lvlText w:val="%1."/>
+      <w:lvlJc w:val="left"/>
+      <w:pPr>
+        <w:ind w:left="720" w:hanging="360"/>
+      </w:pPr>
+    </w:lvl>
+    <w:lvl w:ilvl="1" w:tplc="04090019" w:tentative="1">
+      <w:start w:val="1"/>
+      <w:numFmt w:val="lowerLetter"/>
+      <w:lvlText w:val="%2."/>
+      <w:lvlJc w:val="left"/>
+      <w:pPr>
+        <w:ind w:left="1440" w:hanging="360"/>
+      </w:pPr>
+    </w:lvl>
+    <w:lvl w:ilvl="2" w:tplc="0409001B" w:tentative="1">
+      <w:start w:val="1"/>
+      <w:numFmt w:val="lowerRoman"/>
+      <w:lvlText w:val="%3."/>
+      <w:lvlJc w:val="right"/>
+      <w:pPr>
+        <w:ind w:left="2160" w:hanging="180"/>
+      </w:pPr>
+    </w:lvl>
+    <w:lvl w:ilvl="3" w:tplc="0409000F" w:tentative="1">
+      <w:start w:val="1"/>
+      <w:numFmt w:val="decimal"/>
+      <w:lvlText w:val="%4."/>
+      <w:lvlJc w:val="left"/>
+      <w:pPr>
+        <w:ind w:left="2880" w:hanging="360"/>
+      </w:pPr>
+    </w:lvl>
+    <w:lvl w:ilvl="4" w:tplc="04090019" w:tentative="1">
+      <w:start w:val="1"/>
+      <w:numFmt w:val="lowerLetter"/>
+      <w:lvlText w:val="%5."/>
+      <w:lvlJc w:val="left"/>
+      <w:pPr>
+        <w:ind w:left="3600" w:hanging="360"/>
+      </w:pPr>
+    </w:lvl>
+    <w:lvl w:ilvl="5" w:tplc="0409001B" w:tentative="1">
+      <w:start w:val="1"/>
+      <w:numFmt w:val="lowerRoman"/>
+      <w:lvlText w:val="%6."/>
+      <w:lvlJc w:val="right"/>
+      <w:pPr>
+        <w:ind w:left="4320" w:hanging="180"/>
+      </w:pPr>
+    </w:lvl>
+    <w:lvl w:ilvl="6" w:tplc="0409000F" w:tentative="1">
+      <w:start w:val="1"/>
+      <w:numFmt w:val="decimal"/>
+      <w:lvlText w:val="%7."/>
+      <w:lvlJc w:val="left"/>
+      <w:pPr>
+        <w:ind w:left="5040" w:hanging="360"/>
+      </w:pPr>
+    </w:lvl>
+    <w:lvl w:ilvl="7" w:tplc="04090019" w:tentative="1">
+      <w:start w:val="1"/>
+      <w:numFmt w:val="lowerLetter"/>
+      <w:lvlText w:val="%8."/>
+      <w:lvlJc w:val="left"/>
+      <w:pPr>
+        <w:ind w:left="5760" w:hanging="360"/>
+      </w:pPr>
+    </w:lvl>
+    <w:lvl w:ilvl="8" w:tplc="0409001B" w:tentative="1">
+      <w:start w:val="1"/>
+      <w:numFmt w:val="lowerRoman"/>
+      <w:lvlText w:val="%9."/>
+      <w:lvlJc w:val="right"/>
+      <w:pPr>
+        <w:ind w:left="6480" w:hanging="180"/>
+      </w:pPr>
+    </w:lvl>
+  </w:abstractNum>
+  <w:abstractNum w:abstractNumId="1" w15:restartNumberingAfterBreak="0">
     <w:nsid w:val="34997F4C"/>
     <w:multiLevelType w:val="hybridMultilevel"/>
     <w:tmpl w:val="B6869FAE"/>
@@ -105,6 +1963,9 @@
     </w:lvl>
   </w:abstractNum>
   <w:num w:numId="1">
+    <w:abstractNumId w:val="1"/>
+  </w:num>
+  <w:num w:numId="2">
     <w:abstractNumId w:val="0"/>
   </w:num>
 </w:numbering>
@@ -507,6 +2368,17 @@
   <w:style w:type="paragraph" w:default="1" w:styleId="Normal">
     <w:name w:val="Normal"/>
     <w:qFormat/>
+    <w:rsid w:val="00BD2A60"/>
+    <w:pPr>
+      <w:numPr>
+        <w:numId w:val="2"/>
+      </w:numPr>
+      <w:contextualSpacing/>
+    </w:pPr>
+    <w:rPr>
+      <w:sz w:val="24"/>
+      <w:szCs w:val="24"/>
+    </w:rPr>
   </w:style>
   <w:style w:type="character" w:default="1" w:styleId="DefaultParagraphFont">
     <w:name w:val="Default Paragraph Font"/>
@@ -541,10 +2413,6 @@
     <w:uiPriority w:val="34"/>
     <w:qFormat/>
     <w:rsid w:val="00B22EF8"/>
-    <w:pPr>
-      <w:ind w:left="720"/>
-      <w:contextualSpacing/>
-    </w:pPr>
   </w:style>
 </w:styles>
 </file>

</xml_diff>